<commit_message>
Clown Design Rough Draft
</commit_message>
<xml_diff>
--- a/YHG_ProjectFiles/YHG_RequirementsDocument.docx
+++ b/YHG_ProjectFiles/YHG_RequirementsDocument.docx
@@ -2803,11 +2803,14 @@
         <w:t xml:space="preserve"> This will be a full horror phase of the game. Each tent will hold plenty of things to learn about, and dangers to survive.</w:t>
       </w:r>
       <w:r>
-        <w:t xml:space="preserve"> </w:t>
+        <w:t xml:space="preserve"> There are lots of performers living here, with nothing to do since the crowds have moved to </w:t>
       </w:r>
       <w:r>
         <w:lastRenderedPageBreak/>
-        <w:t>There are lots of performers living here, with nothing to do since the crowds have moved to safer places, but they themselves have nowhere else to go.</w:t>
+        <w:t>safer places, but they themselves have nowhere else to go.</w:t>
+      </w:r>
+      <w:r>
+        <w:t xml:space="preserve"> This is where the jury of jesters does their work. A drop zone with spikes at the bottom.</w:t>
       </w:r>
     </w:p>
     <w:p>
@@ -3597,13 +3600,106 @@
         <w:t xml:space="preserve">. </w:t>
       </w:r>
       <w:r>
-        <w:t xml:space="preserve">After escaping, Kevin suggests that they find his friend Newt who had been removed from the </w:t>
-      </w:r>
-      <w:r>
-        <w:t>Academy and</w:t>
-      </w:r>
-      <w:r>
-        <w:t xml:space="preserve"> will probably be killed soon.</w:t>
+        <w:t xml:space="preserve">After escaping, Kevin suggests that they find his friend Newt who </w:t>
+      </w:r>
+      <w:r>
+        <w:t>lives in the city. You find Newt</w:t>
+      </w:r>
+      <w:r>
+        <w:t xml:space="preserve">s </w:t>
+      </w:r>
+      <w:r>
+        <w:t>home but</w:t>
+      </w:r>
+      <w:r>
+        <w:t xml:space="preserve"> find </w:t>
+      </w:r>
+      <w:r>
+        <w:t xml:space="preserve">it abandoned with a note saying that </w:t>
+      </w:r>
+      <w:r>
+        <w:t xml:space="preserve">he </w:t>
+      </w:r>
+      <w:r>
+        <w:t xml:space="preserve">had turned him in to the </w:t>
+      </w:r>
+      <w:r>
+        <w:t>worthy clowns.</w:t>
+      </w:r>
+      <w:r>
+        <w:t xml:space="preserve"> </w:t>
+      </w:r>
+      <w:r>
+        <w:t>There seems to have been a struggle.</w:t>
+      </w:r>
+      <w:r>
+        <w:t xml:space="preserve"> Outside they find Old Mr. Colin who orders Kevin to come home. Kevin refuses, and Mr. Colin brags about being the one who turned Newt in</w:t>
+      </w:r>
+      <w:r>
+        <w:t xml:space="preserve">, and that he is probably being taken </w:t>
+      </w:r>
+      <w:r>
+        <w:t>before the jury of jesters now.</w:t>
+      </w:r>
+      <w:r>
+        <w:t xml:space="preserve"> You rush to save him.</w:t>
+      </w:r>
+      <w:r>
+        <w:t xml:space="preserve"> </w:t>
+      </w:r>
+      <w:r>
+        <w:t>Somehow you meet Rosie. At the Carnival, you come just in time for the Jury to sentence Newt to death by beast</w:t>
+      </w:r>
+      <w:r>
+        <w:t>. He is carried into the beast cage, but the thing never comes out.</w:t>
+      </w:r>
+      <w:r>
+        <w:t xml:space="preserve"> T</w:t>
+      </w:r>
+      <w:r>
+        <w:t xml:space="preserve">he Jury has to go looking for </w:t>
+      </w:r>
+      <w:r>
+        <w:t>it.</w:t>
+      </w:r>
+      <w:r>
+        <w:t xml:space="preserve"> When they are gone, a woman named Miranda</w:t>
+      </w:r>
+      <w:r>
+        <w:t xml:space="preserve"> says she knows the beast, and he might spare Newt if you get a word in first. </w:t>
+      </w:r>
+      <w:r>
+        <w:t>She takes you to the bar, where you meet the “beast” it is a massive teddy bear, named Theodore, who wants to become a real bear.</w:t>
+      </w:r>
+      <w:r>
+        <w:t xml:space="preserve"> </w:t>
+      </w:r>
+      <w:r>
+        <w:t>He seems to recognize Rosie, but h</w:t>
+      </w:r>
+      <w:r>
+        <w:t xml:space="preserve">e pretends not to </w:t>
+      </w:r>
+      <w:r>
+        <w:t>have seen her at all</w:t>
+      </w:r>
+      <w:r>
+        <w:t>.</w:t>
+      </w:r>
+      <w:r>
+        <w:t xml:space="preserve"> </w:t>
+      </w:r>
+      <w:r>
+        <w:t>The Jesters have promised to turn him into a real bear if he executes their criminals, but he hates the job.</w:t>
+      </w:r>
+      <w:r>
+        <w:t xml:space="preserve"> Miranda loves </w:t>
+      </w:r>
+      <w:r>
+        <w:t>Rosie and</w:t>
+      </w:r>
+      <w:r>
+        <w:t xml:space="preserve"> wants to adopt her.</w:t>
       </w:r>
     </w:p>
     <w:p>
@@ -3639,6 +3735,7 @@
     </w:p>
     <w:p>
       <w:r>
+        <w:lastRenderedPageBreak/>
         <w:t xml:space="preserve">High fidelity pixel art, and all the shadows drawn in by hand. No </w:t>
       </w:r>
       <w:r>

</xml_diff>